<commit_message>
if this doesnot work then i dont know
</commit_message>
<xml_diff>
--- a/KG.docx
+++ b/KG.docx
@@ -16,13 +16,13 @@
         <w:t xml:space="preserve"> I thank god for everything</w:t>
       </w:r>
       <w:r>
-        <w:t xml:space="preserve"> what did I do to achie</w:t>
+        <w:t xml:space="preserve"> what did I do to achieve that</w:t>
+      </w:r>
+      <w:r>
+        <w:t xml:space="preserve"> I love I love I love I love</w:t>
       </w:r>
       <w:bookmarkStart w:id="0" w:name="_GoBack"/>
       <w:bookmarkEnd w:id="0"/>
-      <w:r>
-        <w:t>ve that</w:t>
-      </w:r>
     </w:p>
     <w:sectPr>
       <w:pgSz w:w="11906" w:h="16838"/>

</xml_diff>